<commit_message>
Findbugs zu doc hinzugehüft
</commit_message>
<xml_diff>
--- a/ex05/solution_100.docx
+++ b/ex05/solution_100.docx
@@ -4,15 +4,15 @@
   <w:body>
     <w:tbl>
       <w:tblPr>
-        <w:tblW w:w="0" w:type="auto"/>
+        <w:tblW w:w="14850" w:type="dxa"/>
         <w:tblLayout w:type="fixed"/>
         <w:tblLook w:val="0000"/>
       </w:tblPr>
       <w:tblGrid>
         <w:gridCol w:w="2302"/>
-        <w:gridCol w:w="2303"/>
-        <w:gridCol w:w="2303"/>
-        <w:gridCol w:w="2302"/>
+        <w:gridCol w:w="4043"/>
+        <w:gridCol w:w="4253"/>
+        <w:gridCol w:w="4252"/>
       </w:tblGrid>
       <w:tr>
         <w:tc>
@@ -30,63 +30,74 @@
             <w:pPr>
               <w:spacing w:after="0" w:line="100" w:lineRule="atLeast"/>
             </w:pPr>
-            <w:proofErr w:type="spellStart"/>
-            <w:r>
-              <w:t>FindBugs</w:t>
-            </w:r>
-            <w:proofErr w:type="spellEnd"/>
-          </w:p>
-        </w:tc>
-        <w:tc>
-          <w:tcPr>
-            <w:tcW w:w="2303" w:type="dxa"/>
-            <w:tcBorders>
-              <w:top w:val="single" w:sz="4" w:space="0" w:color="000000"/>
-              <w:left w:val="single" w:sz="4" w:space="0" w:color="000000"/>
-              <w:bottom w:val="single" w:sz="4" w:space="0" w:color="000000"/>
-            </w:tcBorders>
-            <w:shd w:val="clear" w:color="auto" w:fill="auto"/>
-          </w:tcPr>
-          <w:p>
-            <w:pPr>
-              <w:spacing w:after="0" w:line="100" w:lineRule="atLeast"/>
-            </w:pPr>
-            <w:r>
-              <w:t>Durchsucht Java-Bytecode  mittels statischer Analyse nach bekannten Fehlermustern.</w:t>
-            </w:r>
-          </w:p>
-        </w:tc>
-        <w:tc>
-          <w:tcPr>
-            <w:tcW w:w="2303" w:type="dxa"/>
-            <w:tcBorders>
-              <w:top w:val="single" w:sz="4" w:space="0" w:color="000000"/>
-              <w:left w:val="single" w:sz="4" w:space="0" w:color="000000"/>
-              <w:bottom w:val="single" w:sz="4" w:space="0" w:color="000000"/>
-            </w:tcBorders>
-            <w:shd w:val="clear" w:color="auto" w:fill="auto"/>
-          </w:tcPr>
-          <w:p>
-            <w:pPr>
-              <w:spacing w:after="0" w:line="100" w:lineRule="atLeast"/>
-            </w:pPr>
-          </w:p>
-        </w:tc>
-        <w:tc>
-          <w:tcPr>
-            <w:tcW w:w="2302" w:type="dxa"/>
-            <w:tcBorders>
-              <w:top w:val="single" w:sz="4" w:space="0" w:color="000000"/>
-              <w:left w:val="single" w:sz="4" w:space="0" w:color="000000"/>
-              <w:bottom w:val="single" w:sz="4" w:space="0" w:color="000000"/>
-              <w:right w:val="single" w:sz="4" w:space="0" w:color="000000"/>
-            </w:tcBorders>
-            <w:shd w:val="clear" w:color="auto" w:fill="auto"/>
-          </w:tcPr>
-          <w:p>
-            <w:pPr>
-              <w:spacing w:after="0" w:line="100" w:lineRule="atLeast"/>
-            </w:pPr>
+          </w:p>
+        </w:tc>
+        <w:tc>
+          <w:tcPr>
+            <w:tcW w:w="4043" w:type="dxa"/>
+            <w:tcBorders>
+              <w:top w:val="single" w:sz="4" w:space="0" w:color="000000"/>
+              <w:left w:val="single" w:sz="4" w:space="0" w:color="000000"/>
+              <w:bottom w:val="single" w:sz="4" w:space="0" w:color="000000"/>
+            </w:tcBorders>
+            <w:shd w:val="clear" w:color="auto" w:fill="auto"/>
+          </w:tcPr>
+          <w:p>
+            <w:pPr>
+              <w:spacing w:after="0" w:line="100" w:lineRule="atLeast"/>
+            </w:pPr>
+            <w:r>
+              <w:t>Zweck</w:t>
+            </w:r>
+          </w:p>
+        </w:tc>
+        <w:tc>
+          <w:tcPr>
+            <w:tcW w:w="4253" w:type="dxa"/>
+            <w:tcBorders>
+              <w:top w:val="single" w:sz="4" w:space="0" w:color="000000"/>
+              <w:left w:val="single" w:sz="4" w:space="0" w:color="000000"/>
+              <w:bottom w:val="single" w:sz="4" w:space="0" w:color="000000"/>
+            </w:tcBorders>
+            <w:shd w:val="clear" w:color="auto" w:fill="auto"/>
+          </w:tcPr>
+          <w:p>
+            <w:pPr>
+              <w:spacing w:after="0" w:line="100" w:lineRule="atLeast"/>
+            </w:pPr>
+            <w:proofErr w:type="spellStart"/>
+            <w:r>
+              <w:t>False</w:t>
+            </w:r>
+            <w:proofErr w:type="spellEnd"/>
+            <w:r>
+              <w:t xml:space="preserve"> Positives</w:t>
+            </w:r>
+          </w:p>
+        </w:tc>
+        <w:tc>
+          <w:tcPr>
+            <w:tcW w:w="4252" w:type="dxa"/>
+            <w:tcBorders>
+              <w:top w:val="single" w:sz="4" w:space="0" w:color="000000"/>
+              <w:left w:val="single" w:sz="4" w:space="0" w:color="000000"/>
+              <w:bottom w:val="single" w:sz="4" w:space="0" w:color="000000"/>
+              <w:right w:val="single" w:sz="4" w:space="0" w:color="000000"/>
+            </w:tcBorders>
+            <w:shd w:val="clear" w:color="auto" w:fill="auto"/>
+          </w:tcPr>
+          <w:p>
+            <w:pPr>
+              <w:spacing w:after="0" w:line="100" w:lineRule="atLeast"/>
+            </w:pPr>
+            <w:proofErr w:type="spellStart"/>
+            <w:r>
+              <w:t>False</w:t>
+            </w:r>
+            <w:proofErr w:type="spellEnd"/>
+            <w:r>
+              <w:t xml:space="preserve"> Negatives</w:t>
+            </w:r>
           </w:p>
         </w:tc>
       </w:tr>
@@ -106,61 +117,82 @@
             <w:pPr>
               <w:spacing w:after="0" w:line="100" w:lineRule="atLeast"/>
             </w:pPr>
-            <w:r>
-              <w:t>PMD</w:t>
-            </w:r>
-          </w:p>
-        </w:tc>
-        <w:tc>
-          <w:tcPr>
-            <w:tcW w:w="2303" w:type="dxa"/>
-            <w:tcBorders>
-              <w:top w:val="single" w:sz="4" w:space="0" w:color="000000"/>
-              <w:left w:val="single" w:sz="4" w:space="0" w:color="000000"/>
-              <w:bottom w:val="single" w:sz="4" w:space="0" w:color="000000"/>
-            </w:tcBorders>
-            <w:shd w:val="clear" w:color="auto" w:fill="auto"/>
-          </w:tcPr>
-          <w:p>
-            <w:pPr>
-              <w:spacing w:after="0" w:line="100" w:lineRule="atLeast"/>
-            </w:pPr>
-            <w:r>
-              <w:t>Durchsucht Java-Quellcode mittels statischer Analyse nach Fehlern und Ineffizienzen.</w:t>
-            </w:r>
-          </w:p>
-        </w:tc>
-        <w:tc>
-          <w:tcPr>
-            <w:tcW w:w="2303" w:type="dxa"/>
-            <w:tcBorders>
-              <w:top w:val="single" w:sz="4" w:space="0" w:color="000000"/>
-              <w:left w:val="single" w:sz="4" w:space="0" w:color="000000"/>
-              <w:bottom w:val="single" w:sz="4" w:space="0" w:color="000000"/>
-            </w:tcBorders>
-            <w:shd w:val="clear" w:color="auto" w:fill="auto"/>
-          </w:tcPr>
-          <w:p>
-            <w:pPr>
-              <w:spacing w:after="0" w:line="100" w:lineRule="atLeast"/>
-            </w:pPr>
-          </w:p>
-        </w:tc>
-        <w:tc>
-          <w:tcPr>
-            <w:tcW w:w="2302" w:type="dxa"/>
-            <w:tcBorders>
-              <w:top w:val="single" w:sz="4" w:space="0" w:color="000000"/>
-              <w:left w:val="single" w:sz="4" w:space="0" w:color="000000"/>
-              <w:bottom w:val="single" w:sz="4" w:space="0" w:color="000000"/>
-              <w:right w:val="single" w:sz="4" w:space="0" w:color="000000"/>
-            </w:tcBorders>
-            <w:shd w:val="clear" w:color="auto" w:fill="auto"/>
-          </w:tcPr>
-          <w:p>
-            <w:pPr>
-              <w:spacing w:after="0" w:line="100" w:lineRule="atLeast"/>
-            </w:pPr>
+            <w:proofErr w:type="spellStart"/>
+            <w:r>
+              <w:t>FindBugs</w:t>
+            </w:r>
+            <w:proofErr w:type="spellEnd"/>
+          </w:p>
+        </w:tc>
+        <w:tc>
+          <w:tcPr>
+            <w:tcW w:w="4043" w:type="dxa"/>
+            <w:tcBorders>
+              <w:top w:val="single" w:sz="4" w:space="0" w:color="000000"/>
+              <w:left w:val="single" w:sz="4" w:space="0" w:color="000000"/>
+              <w:bottom w:val="single" w:sz="4" w:space="0" w:color="000000"/>
+            </w:tcBorders>
+            <w:shd w:val="clear" w:color="auto" w:fill="auto"/>
+          </w:tcPr>
+          <w:p>
+            <w:pPr>
+              <w:spacing w:after="0" w:line="100" w:lineRule="atLeast"/>
+            </w:pPr>
+            <w:r>
+              <w:t>Durchsucht Java-Bytecode  mittels statischer Analyse nach bekannten Fehlermustern.</w:t>
+            </w:r>
+          </w:p>
+        </w:tc>
+        <w:tc>
+          <w:tcPr>
+            <w:tcW w:w="4253" w:type="dxa"/>
+            <w:tcBorders>
+              <w:top w:val="single" w:sz="4" w:space="0" w:color="000000"/>
+              <w:left w:val="single" w:sz="4" w:space="0" w:color="000000"/>
+              <w:bottom w:val="single" w:sz="4" w:space="0" w:color="000000"/>
+            </w:tcBorders>
+            <w:shd w:val="clear" w:color="auto" w:fill="auto"/>
+          </w:tcPr>
+          <w:p>
+            <w:pPr>
+              <w:spacing w:after="0" w:line="100" w:lineRule="atLeast"/>
+            </w:pPr>
+            <w:r>
+              <w:t>Das Programm berücksichtigt nicht, wenn man Code nur zu testzwecken schreibt, und der Code damit für richtige Zwecke als inkorrekt oder unnütz erkannt wird.</w:t>
+            </w:r>
+          </w:p>
+          <w:p>
+            <w:pPr>
+              <w:spacing w:after="0" w:line="100" w:lineRule="atLeast"/>
+            </w:pPr>
+          </w:p>
+          <w:p>
+            <w:pPr>
+              <w:spacing w:after="0" w:line="100" w:lineRule="atLeast"/>
+            </w:pPr>
+            <w:r>
+              <w:t>In anderen Fällen findet die statische Analyse nicht abgedeckte Fälle, die aber von der Programmlogik niemals auftreten können.</w:t>
+            </w:r>
+          </w:p>
+        </w:tc>
+        <w:tc>
+          <w:tcPr>
+            <w:tcW w:w="4252" w:type="dxa"/>
+            <w:tcBorders>
+              <w:top w:val="single" w:sz="4" w:space="0" w:color="000000"/>
+              <w:left w:val="single" w:sz="4" w:space="0" w:color="000000"/>
+              <w:bottom w:val="single" w:sz="4" w:space="0" w:color="000000"/>
+              <w:right w:val="single" w:sz="4" w:space="0" w:color="000000"/>
+            </w:tcBorders>
+            <w:shd w:val="clear" w:color="auto" w:fill="auto"/>
+          </w:tcPr>
+          <w:p>
+            <w:pPr>
+              <w:spacing w:after="0" w:line="100" w:lineRule="atLeast"/>
+            </w:pPr>
+            <w:r>
+              <w:t>Da nur Anhand von statischen Konventionen und Fehlermustern analysiert wird, können keinerlei Logikfehler entdeckt werden, die programmspezifisch sind.</w:t>
+            </w:r>
           </w:p>
         </w:tc>
       </w:tr>
@@ -181,51 +213,48 @@
               <w:spacing w:after="0" w:line="100" w:lineRule="atLeast"/>
             </w:pPr>
             <w:r>
-              <w:t>CheckStyle</w:t>
-            </w:r>
-          </w:p>
-        </w:tc>
-        <w:tc>
-          <w:tcPr>
-            <w:tcW w:w="2303" w:type="dxa"/>
-            <w:tcBorders>
-              <w:top w:val="single" w:sz="4" w:space="0" w:color="000000"/>
-              <w:left w:val="single" w:sz="4" w:space="0" w:color="000000"/>
-              <w:bottom w:val="single" w:sz="4" w:space="0" w:color="000000"/>
-            </w:tcBorders>
-            <w:shd w:val="clear" w:color="auto" w:fill="auto"/>
-          </w:tcPr>
-          <w:p>
-            <w:pPr>
-              <w:spacing w:after="0" w:line="100" w:lineRule="atLeast"/>
-            </w:pPr>
-            <w:r>
-              <w:t>Überprüft Java-Quellcode mittels statischer Analyse nach s</w:t>
-            </w:r>
-            <w:r>
-              <w:t>chlechtem Programmierstil und nicht wiederverwendbarem Code.</w:t>
-            </w:r>
-          </w:p>
-        </w:tc>
-        <w:tc>
-          <w:tcPr>
-            <w:tcW w:w="2303" w:type="dxa"/>
-            <w:tcBorders>
-              <w:top w:val="single" w:sz="4" w:space="0" w:color="000000"/>
-              <w:left w:val="single" w:sz="4" w:space="0" w:color="000000"/>
-              <w:bottom w:val="single" w:sz="4" w:space="0" w:color="000000"/>
-            </w:tcBorders>
-            <w:shd w:val="clear" w:color="auto" w:fill="auto"/>
-          </w:tcPr>
-          <w:p>
-            <w:pPr>
-              <w:spacing w:after="0" w:line="100" w:lineRule="atLeast"/>
-            </w:pPr>
-          </w:p>
-        </w:tc>
-        <w:tc>
-          <w:tcPr>
-            <w:tcW w:w="2302" w:type="dxa"/>
+              <w:t>PMD</w:t>
+            </w:r>
+          </w:p>
+        </w:tc>
+        <w:tc>
+          <w:tcPr>
+            <w:tcW w:w="4043" w:type="dxa"/>
+            <w:tcBorders>
+              <w:top w:val="single" w:sz="4" w:space="0" w:color="000000"/>
+              <w:left w:val="single" w:sz="4" w:space="0" w:color="000000"/>
+              <w:bottom w:val="single" w:sz="4" w:space="0" w:color="000000"/>
+            </w:tcBorders>
+            <w:shd w:val="clear" w:color="auto" w:fill="auto"/>
+          </w:tcPr>
+          <w:p>
+            <w:pPr>
+              <w:spacing w:after="0" w:line="100" w:lineRule="atLeast"/>
+            </w:pPr>
+            <w:r>
+              <w:t>Durchsucht Java-Quellcode mittels statischer Analyse nach Fehlern und Ineffizienzen.</w:t>
+            </w:r>
+          </w:p>
+        </w:tc>
+        <w:tc>
+          <w:tcPr>
+            <w:tcW w:w="4253" w:type="dxa"/>
+            <w:tcBorders>
+              <w:top w:val="single" w:sz="4" w:space="0" w:color="000000"/>
+              <w:left w:val="single" w:sz="4" w:space="0" w:color="000000"/>
+              <w:bottom w:val="single" w:sz="4" w:space="0" w:color="000000"/>
+            </w:tcBorders>
+            <w:shd w:val="clear" w:color="auto" w:fill="auto"/>
+          </w:tcPr>
+          <w:p>
+            <w:pPr>
+              <w:spacing w:after="0" w:line="100" w:lineRule="atLeast"/>
+            </w:pPr>
+          </w:p>
+        </w:tc>
+        <w:tc>
+          <w:tcPr>
+            <w:tcW w:w="4252" w:type="dxa"/>
             <w:tcBorders>
               <w:top w:val="single" w:sz="4" w:space="0" w:color="000000"/>
               <w:left w:val="single" w:sz="4" w:space="0" w:color="000000"/>
@@ -257,51 +286,49 @@
             <w:pPr>
               <w:spacing w:after="0" w:line="100" w:lineRule="atLeast"/>
             </w:pPr>
-            <w:proofErr w:type="spellStart"/>
-            <w:r>
-              <w:t>JDepend</w:t>
-            </w:r>
-            <w:proofErr w:type="spellEnd"/>
-          </w:p>
-        </w:tc>
-        <w:tc>
-          <w:tcPr>
-            <w:tcW w:w="2303" w:type="dxa"/>
-            <w:tcBorders>
-              <w:top w:val="single" w:sz="4" w:space="0" w:color="000000"/>
-              <w:left w:val="single" w:sz="4" w:space="0" w:color="000000"/>
-              <w:bottom w:val="single" w:sz="4" w:space="0" w:color="000000"/>
-            </w:tcBorders>
-            <w:shd w:val="clear" w:color="auto" w:fill="auto"/>
-          </w:tcPr>
-          <w:p>
-            <w:pPr>
-              <w:spacing w:after="0" w:line="100" w:lineRule="atLeast"/>
-            </w:pPr>
-            <w:r>
-              <w:t>Visualisiert und analysiert Abhängigkeiten im Java-Bytecode.</w:t>
-            </w:r>
-          </w:p>
-        </w:tc>
-        <w:tc>
-          <w:tcPr>
-            <w:tcW w:w="2303" w:type="dxa"/>
-            <w:tcBorders>
-              <w:top w:val="single" w:sz="4" w:space="0" w:color="000000"/>
-              <w:left w:val="single" w:sz="4" w:space="0" w:color="000000"/>
-              <w:bottom w:val="single" w:sz="4" w:space="0" w:color="000000"/>
-            </w:tcBorders>
-            <w:shd w:val="clear" w:color="auto" w:fill="auto"/>
-          </w:tcPr>
-          <w:p>
-            <w:pPr>
-              <w:spacing w:after="0" w:line="100" w:lineRule="atLeast"/>
-            </w:pPr>
-          </w:p>
-        </w:tc>
-        <w:tc>
-          <w:tcPr>
-            <w:tcW w:w="2302" w:type="dxa"/>
+            <w:r>
+              <w:t>CheckStyle</w:t>
+            </w:r>
+          </w:p>
+        </w:tc>
+        <w:tc>
+          <w:tcPr>
+            <w:tcW w:w="4043" w:type="dxa"/>
+            <w:tcBorders>
+              <w:top w:val="single" w:sz="4" w:space="0" w:color="000000"/>
+              <w:left w:val="single" w:sz="4" w:space="0" w:color="000000"/>
+              <w:bottom w:val="single" w:sz="4" w:space="0" w:color="000000"/>
+            </w:tcBorders>
+            <w:shd w:val="clear" w:color="auto" w:fill="auto"/>
+          </w:tcPr>
+          <w:p>
+            <w:pPr>
+              <w:spacing w:after="0" w:line="100" w:lineRule="atLeast"/>
+            </w:pPr>
+            <w:r>
+              <w:t>Überprüft Java-Quellcode mittels statischer Analyse nach schlechtem Programmierstil und nicht wiederverwendbarem Code.</w:t>
+            </w:r>
+          </w:p>
+        </w:tc>
+        <w:tc>
+          <w:tcPr>
+            <w:tcW w:w="4253" w:type="dxa"/>
+            <w:tcBorders>
+              <w:top w:val="single" w:sz="4" w:space="0" w:color="000000"/>
+              <w:left w:val="single" w:sz="4" w:space="0" w:color="000000"/>
+              <w:bottom w:val="single" w:sz="4" w:space="0" w:color="000000"/>
+            </w:tcBorders>
+            <w:shd w:val="clear" w:color="auto" w:fill="auto"/>
+          </w:tcPr>
+          <w:p>
+            <w:pPr>
+              <w:spacing w:after="0" w:line="100" w:lineRule="atLeast"/>
+            </w:pPr>
+          </w:p>
+        </w:tc>
+        <w:tc>
+          <w:tcPr>
+            <w:tcW w:w="4252" w:type="dxa"/>
             <w:tcBorders>
               <w:top w:val="single" w:sz="4" w:space="0" w:color="000000"/>
               <w:left w:val="single" w:sz="4" w:space="0" w:color="000000"/>
@@ -335,52 +362,49 @@
             </w:pPr>
             <w:proofErr w:type="spellStart"/>
             <w:r>
-              <w:t>Dependency</w:t>
-            </w:r>
-            <w:proofErr w:type="spellEnd"/>
-            <w:r>
-              <w:t xml:space="preserve"> Finder</w:t>
-            </w:r>
-          </w:p>
-        </w:tc>
-        <w:tc>
-          <w:tcPr>
-            <w:tcW w:w="2303" w:type="dxa"/>
-            <w:tcBorders>
-              <w:top w:val="single" w:sz="4" w:space="0" w:color="000000"/>
-              <w:left w:val="single" w:sz="4" w:space="0" w:color="000000"/>
-              <w:bottom w:val="single" w:sz="4" w:space="0" w:color="000000"/>
-            </w:tcBorders>
-            <w:shd w:val="clear" w:color="auto" w:fill="auto"/>
-          </w:tcPr>
-          <w:p>
-            <w:pPr>
-              <w:spacing w:after="0" w:line="100" w:lineRule="atLeast"/>
-            </w:pPr>
-            <w:r>
-              <w:t>Analysiert und visualisiert Abhängigkeiten im Java-Bytecode. Gibt Verbesserungsvorschläge.</w:t>
-            </w:r>
-          </w:p>
-        </w:tc>
-        <w:tc>
-          <w:tcPr>
-            <w:tcW w:w="2303" w:type="dxa"/>
-            <w:tcBorders>
-              <w:top w:val="single" w:sz="4" w:space="0" w:color="000000"/>
-              <w:left w:val="single" w:sz="4" w:space="0" w:color="000000"/>
-              <w:bottom w:val="single" w:sz="4" w:space="0" w:color="000000"/>
-            </w:tcBorders>
-            <w:shd w:val="clear" w:color="auto" w:fill="auto"/>
-          </w:tcPr>
-          <w:p>
-            <w:pPr>
-              <w:spacing w:after="0" w:line="100" w:lineRule="atLeast"/>
-            </w:pPr>
-          </w:p>
-        </w:tc>
-        <w:tc>
-          <w:tcPr>
-            <w:tcW w:w="2302" w:type="dxa"/>
+              <w:t>JDepend</w:t>
+            </w:r>
+            <w:proofErr w:type="spellEnd"/>
+          </w:p>
+        </w:tc>
+        <w:tc>
+          <w:tcPr>
+            <w:tcW w:w="4043" w:type="dxa"/>
+            <w:tcBorders>
+              <w:top w:val="single" w:sz="4" w:space="0" w:color="000000"/>
+              <w:left w:val="single" w:sz="4" w:space="0" w:color="000000"/>
+              <w:bottom w:val="single" w:sz="4" w:space="0" w:color="000000"/>
+            </w:tcBorders>
+            <w:shd w:val="clear" w:color="auto" w:fill="auto"/>
+          </w:tcPr>
+          <w:p>
+            <w:pPr>
+              <w:spacing w:after="0" w:line="100" w:lineRule="atLeast"/>
+            </w:pPr>
+            <w:r>
+              <w:t>Visualisiert und analysiert Abhängigkeiten im Java-Bytecode.</w:t>
+            </w:r>
+          </w:p>
+        </w:tc>
+        <w:tc>
+          <w:tcPr>
+            <w:tcW w:w="4253" w:type="dxa"/>
+            <w:tcBorders>
+              <w:top w:val="single" w:sz="4" w:space="0" w:color="000000"/>
+              <w:left w:val="single" w:sz="4" w:space="0" w:color="000000"/>
+              <w:bottom w:val="single" w:sz="4" w:space="0" w:color="000000"/>
+            </w:tcBorders>
+            <w:shd w:val="clear" w:color="auto" w:fill="auto"/>
+          </w:tcPr>
+          <w:p>
+            <w:pPr>
+              <w:spacing w:after="0" w:line="100" w:lineRule="atLeast"/>
+            </w:pPr>
+          </w:p>
+        </w:tc>
+        <w:tc>
+          <w:tcPr>
+            <w:tcW w:w="4252" w:type="dxa"/>
             <w:tcBorders>
               <w:top w:val="single" w:sz="4" w:space="0" w:color="000000"/>
               <w:left w:val="single" w:sz="4" w:space="0" w:color="000000"/>
@@ -414,20 +438,96 @@
             </w:pPr>
             <w:proofErr w:type="spellStart"/>
             <w:r>
+              <w:t>Dependency</w:t>
+            </w:r>
+            <w:proofErr w:type="spellEnd"/>
+            <w:r>
+              <w:t xml:space="preserve"> Finder</w:t>
+            </w:r>
+          </w:p>
+        </w:tc>
+        <w:tc>
+          <w:tcPr>
+            <w:tcW w:w="4043" w:type="dxa"/>
+            <w:tcBorders>
+              <w:top w:val="single" w:sz="4" w:space="0" w:color="000000"/>
+              <w:left w:val="single" w:sz="4" w:space="0" w:color="000000"/>
+              <w:bottom w:val="single" w:sz="4" w:space="0" w:color="000000"/>
+            </w:tcBorders>
+            <w:shd w:val="clear" w:color="auto" w:fill="auto"/>
+          </w:tcPr>
+          <w:p>
+            <w:pPr>
+              <w:spacing w:after="0" w:line="100" w:lineRule="atLeast"/>
+            </w:pPr>
+            <w:r>
+              <w:t>Analysiert und visualisiert Abhängigkeiten im Java-Bytecode. Gibt Verbesserungsvorschläge.</w:t>
+            </w:r>
+          </w:p>
+        </w:tc>
+        <w:tc>
+          <w:tcPr>
+            <w:tcW w:w="4253" w:type="dxa"/>
+            <w:tcBorders>
+              <w:top w:val="single" w:sz="4" w:space="0" w:color="000000"/>
+              <w:left w:val="single" w:sz="4" w:space="0" w:color="000000"/>
+              <w:bottom w:val="single" w:sz="4" w:space="0" w:color="000000"/>
+            </w:tcBorders>
+            <w:shd w:val="clear" w:color="auto" w:fill="auto"/>
+          </w:tcPr>
+          <w:p>
+            <w:pPr>
+              <w:spacing w:after="0" w:line="100" w:lineRule="atLeast"/>
+            </w:pPr>
+          </w:p>
+        </w:tc>
+        <w:tc>
+          <w:tcPr>
+            <w:tcW w:w="4252" w:type="dxa"/>
+            <w:tcBorders>
+              <w:top w:val="single" w:sz="4" w:space="0" w:color="000000"/>
+              <w:left w:val="single" w:sz="4" w:space="0" w:color="000000"/>
+              <w:bottom w:val="single" w:sz="4" w:space="0" w:color="000000"/>
+              <w:right w:val="single" w:sz="4" w:space="0" w:color="000000"/>
+            </w:tcBorders>
+            <w:shd w:val="clear" w:color="auto" w:fill="auto"/>
+          </w:tcPr>
+          <w:p>
+            <w:pPr>
+              <w:spacing w:after="0" w:line="100" w:lineRule="atLeast"/>
+            </w:pPr>
+          </w:p>
+        </w:tc>
+      </w:tr>
+      <w:tr>
+        <w:tc>
+          <w:tcPr>
+            <w:tcW w:w="2302" w:type="dxa"/>
+            <w:tcBorders>
+              <w:top w:val="single" w:sz="4" w:space="0" w:color="000000"/>
+              <w:left w:val="single" w:sz="4" w:space="0" w:color="000000"/>
+              <w:bottom w:val="single" w:sz="4" w:space="0" w:color="000000"/>
+              <w:right w:val="single" w:sz="4" w:space="0" w:color="000000"/>
+            </w:tcBorders>
+            <w:shd w:val="clear" w:color="auto" w:fill="auto"/>
+          </w:tcPr>
+          <w:p>
+            <w:pPr>
+              <w:spacing w:after="0" w:line="100" w:lineRule="atLeast"/>
+            </w:pPr>
+            <w:proofErr w:type="spellStart"/>
+            <w:r>
               <w:t>Checker</w:t>
             </w:r>
             <w:proofErr w:type="spellEnd"/>
             <w:r>
-              <w:t xml:space="preserve"> </w:t>
-            </w:r>
-            <w:r>
-              <w:t>Framework</w:t>
-            </w:r>
-          </w:p>
-        </w:tc>
-        <w:tc>
-          <w:tcPr>
-            <w:tcW w:w="2303" w:type="dxa"/>
+              <w:t xml:space="preserve"> Framework</w:t>
+            </w:r>
+          </w:p>
+        </w:tc>
+        <w:tc>
+          <w:tcPr>
+            <w:tcW w:w="4043" w:type="dxa"/>
             <w:tcBorders>
               <w:top w:val="single" w:sz="4" w:space="0" w:color="000000"/>
               <w:left w:val="single" w:sz="4" w:space="0" w:color="000000"/>
@@ -454,23 +554,23 @@
         </w:tc>
         <w:tc>
           <w:tcPr>
-            <w:tcW w:w="2303" w:type="dxa"/>
-            <w:tcBorders>
-              <w:top w:val="single" w:sz="4" w:space="0" w:color="000000"/>
-              <w:left w:val="single" w:sz="4" w:space="0" w:color="000000"/>
-              <w:bottom w:val="single" w:sz="4" w:space="0" w:color="000000"/>
-            </w:tcBorders>
-            <w:shd w:val="clear" w:color="auto" w:fill="auto"/>
-          </w:tcPr>
-          <w:p>
-            <w:pPr>
-              <w:spacing w:after="0" w:line="100" w:lineRule="atLeast"/>
-            </w:pPr>
-          </w:p>
-        </w:tc>
-        <w:tc>
-          <w:tcPr>
-            <w:tcW w:w="2302" w:type="dxa"/>
+            <w:tcW w:w="4253" w:type="dxa"/>
+            <w:tcBorders>
+              <w:top w:val="single" w:sz="4" w:space="0" w:color="000000"/>
+              <w:left w:val="single" w:sz="4" w:space="0" w:color="000000"/>
+              <w:bottom w:val="single" w:sz="4" w:space="0" w:color="000000"/>
+            </w:tcBorders>
+            <w:shd w:val="clear" w:color="auto" w:fill="auto"/>
+          </w:tcPr>
+          <w:p>
+            <w:pPr>
+              <w:spacing w:after="0" w:line="100" w:lineRule="atLeast"/>
+            </w:pPr>
+          </w:p>
+        </w:tc>
+        <w:tc>
+          <w:tcPr>
+            <w:tcW w:w="4252" w:type="dxa"/>
             <w:tcBorders>
               <w:top w:val="single" w:sz="4" w:space="0" w:color="000000"/>
               <w:left w:val="single" w:sz="4" w:space="0" w:color="000000"/>
@@ -497,7 +597,7 @@
       </w:tblPr>
       <w:tblGrid>
         <w:gridCol w:w="3075"/>
-        <w:gridCol w:w="6136"/>
+        <w:gridCol w:w="11067"/>
       </w:tblGrid>
       <w:tr>
         <w:trPr>
@@ -526,7 +626,7 @@
         </w:tc>
         <w:tc>
           <w:tcPr>
-            <w:tcW w:w="6136" w:type="dxa"/>
+            <w:tcW w:w="11067" w:type="dxa"/>
             <w:tcBorders>
               <w:top w:val="single" w:sz="4" w:space="0" w:color="000000"/>
               <w:left w:val="single" w:sz="4" w:space="0" w:color="000000"/>
@@ -632,7 +732,13 @@
             </w:r>
             <w:proofErr w:type="spellEnd"/>
             <w:r>
-              <w:t xml:space="preserve"> ist vom generischen Typ Integer. An dieser Stelle wird abgefragt, ob sich darin ein Long-Wert befindet.</w:t>
+              <w:t xml:space="preserve"> ist vom generischen Typ Integer. An dieser Stelle wird abgefragt, ob sich darin ein Long-Wert befindet</w:t>
+            </w:r>
+            <w:r>
+              <w:t>, ein „True Positive“</w:t>
+            </w:r>
+            <w:r>
+              <w:t>.</w:t>
             </w:r>
           </w:p>
           <w:p>
@@ -663,7 +769,7 @@
         </w:tc>
         <w:tc>
           <w:tcPr>
-            <w:tcW w:w="6136" w:type="dxa"/>
+            <w:tcW w:w="11067" w:type="dxa"/>
             <w:tcBorders>
               <w:top w:val="single" w:sz="4" w:space="0" w:color="000000"/>
               <w:left w:val="single" w:sz="4" w:space="0" w:color="000000"/>
@@ -791,7 +897,10 @@
             </w:r>
             <w:proofErr w:type="spellEnd"/>
             <w:r>
-              <w:t xml:space="preserve"> geprüft werden. BugFinder meldet den </w:t>
+              <w:t xml:space="preserve"> geprüft werden. BugFinde</w:t>
+            </w:r>
+            <w:r>
+              <w:t>r meldet den „</w:t>
             </w:r>
             <w:proofErr w:type="spellStart"/>
             <w:r>
@@ -799,7 +908,10 @@
             </w:r>
             <w:proofErr w:type="spellEnd"/>
             <w:r>
-              <w:t xml:space="preserve"> Positive, dass „</w:t>
+              <w:t xml:space="preserve"> Positive“, dass</w:t>
+            </w:r>
+            <w:r>
+              <w:t xml:space="preserve"> „</w:t>
             </w:r>
             <w:proofErr w:type="spellStart"/>
             <w:r>
@@ -850,7 +962,7 @@
         </w:tc>
         <w:tc>
           <w:tcPr>
-            <w:tcW w:w="6136" w:type="dxa"/>
+            <w:tcW w:w="11067" w:type="dxa"/>
             <w:tcBorders>
               <w:top w:val="single" w:sz="4" w:space="0" w:color="000000"/>
               <w:left w:val="single" w:sz="4" w:space="0" w:color="000000"/>
@@ -966,13 +1078,17 @@
             <w:r>
               <w:t xml:space="preserve">[] verglichen werden sondern nur auf Gleichheit der Arrays selbst geprüft wird, was vermutlich nicht die Intention des Tests war. Hier liegt also ein </w:t>
             </w:r>
-            <w:proofErr w:type="spellStart"/>
-            <w:r>
-              <w:t>true</w:t>
-            </w:r>
-            <w:proofErr w:type="spellEnd"/>
-            <w:r>
-              <w:t xml:space="preserve"> positive vor.</w:t>
+            <w:r>
+              <w:t>„True P</w:t>
+            </w:r>
+            <w:r>
+              <w:t>ositive</w:t>
+            </w:r>
+            <w:r>
+              <w:t>“</w:t>
+            </w:r>
+            <w:r>
+              <w:t xml:space="preserve"> vor.</w:t>
             </w:r>
           </w:p>
           <w:p>
@@ -991,13 +1107,16 @@
         </w:tc>
       </w:tr>
       <w:tr>
+        <w:trPr>
+          <w:trHeight w:val="90"/>
+        </w:trPr>
         <w:tc>
           <w:tcPr>
             <w:tcW w:w="3075" w:type="dxa"/>
-            <w:tcBorders>
-              <w:top w:val="single" w:sz="4" w:space="0" w:color="000000"/>
-              <w:left w:val="single" w:sz="4" w:space="0" w:color="000000"/>
-              <w:bottom w:val="single" w:sz="4" w:space="0" w:color="000000"/>
+            <w:vMerge w:val="restart"/>
+            <w:tcBorders>
+              <w:top w:val="single" w:sz="4" w:space="0" w:color="000000"/>
+              <w:left w:val="single" w:sz="4" w:space="0" w:color="000000"/>
             </w:tcBorders>
             <w:shd w:val="clear" w:color="auto" w:fill="auto"/>
           </w:tcPr>
@@ -1018,7 +1137,7 @@
         </w:tc>
         <w:tc>
           <w:tcPr>
-            <w:tcW w:w="6136" w:type="dxa"/>
+            <w:tcW w:w="11067" w:type="dxa"/>
             <w:tcBorders>
               <w:top w:val="single" w:sz="4" w:space="0" w:color="000000"/>
               <w:left w:val="single" w:sz="4" w:space="0" w:color="000000"/>
@@ -1038,36 +1157,30 @@
         </w:tc>
       </w:tr>
       <w:tr>
+        <w:trPr>
+          <w:trHeight w:val="90"/>
+        </w:trPr>
         <w:tc>
           <w:tcPr>
             <w:tcW w:w="3075" w:type="dxa"/>
-            <w:tcBorders>
-              <w:top w:val="single" w:sz="4" w:space="0" w:color="000000"/>
-              <w:left w:val="single" w:sz="4" w:space="0" w:color="000000"/>
-              <w:bottom w:val="single" w:sz="4" w:space="0" w:color="000000"/>
-            </w:tcBorders>
-            <w:shd w:val="clear" w:color="auto" w:fill="auto"/>
-          </w:tcPr>
-          <w:p>
-            <w:pPr>
-              <w:spacing w:after="0" w:line="100" w:lineRule="atLeast"/>
-              <w:rPr>
-                <w:lang w:val="en-US"/>
-              </w:rPr>
-            </w:pPr>
-            <w:proofErr w:type="spellStart"/>
-            <w:r>
-              <w:rPr>
-                <w:lang w:val="en-US"/>
-              </w:rPr>
-              <w:t>CheckStyle</w:t>
-            </w:r>
-            <w:proofErr w:type="spellEnd"/>
-          </w:p>
-        </w:tc>
-        <w:tc>
-          <w:tcPr>
-            <w:tcW w:w="6136" w:type="dxa"/>
+            <w:vMerge/>
+            <w:tcBorders>
+              <w:left w:val="single" w:sz="4" w:space="0" w:color="000000"/>
+            </w:tcBorders>
+            <w:shd w:val="clear" w:color="auto" w:fill="auto"/>
+          </w:tcPr>
+          <w:p>
+            <w:pPr>
+              <w:spacing w:after="0" w:line="100" w:lineRule="atLeast"/>
+              <w:rPr>
+                <w:lang w:val="en-US"/>
+              </w:rPr>
+            </w:pPr>
+          </w:p>
+        </w:tc>
+        <w:tc>
+          <w:tcPr>
+            <w:tcW w:w="11067" w:type="dxa"/>
             <w:tcBorders>
               <w:top w:val="single" w:sz="4" w:space="0" w:color="000000"/>
               <w:left w:val="single" w:sz="4" w:space="0" w:color="000000"/>
@@ -1087,36 +1200,31 @@
         </w:tc>
       </w:tr>
       <w:tr>
+        <w:trPr>
+          <w:trHeight w:val="90"/>
+        </w:trPr>
         <w:tc>
           <w:tcPr>
             <w:tcW w:w="3075" w:type="dxa"/>
-            <w:tcBorders>
-              <w:top w:val="single" w:sz="4" w:space="0" w:color="000000"/>
-              <w:left w:val="single" w:sz="4" w:space="0" w:color="000000"/>
-              <w:bottom w:val="single" w:sz="4" w:space="0" w:color="000000"/>
-            </w:tcBorders>
-            <w:shd w:val="clear" w:color="auto" w:fill="auto"/>
-          </w:tcPr>
-          <w:p>
-            <w:pPr>
-              <w:spacing w:after="0" w:line="100" w:lineRule="atLeast"/>
-              <w:rPr>
-                <w:lang w:val="en-US"/>
-              </w:rPr>
-            </w:pPr>
-            <w:proofErr w:type="spellStart"/>
-            <w:r>
-              <w:rPr>
-                <w:lang w:val="en-US"/>
-              </w:rPr>
-              <w:t>JDepend</w:t>
-            </w:r>
-            <w:proofErr w:type="spellEnd"/>
-          </w:p>
-        </w:tc>
-        <w:tc>
-          <w:tcPr>
-            <w:tcW w:w="6136" w:type="dxa"/>
+            <w:vMerge/>
+            <w:tcBorders>
+              <w:left w:val="single" w:sz="4" w:space="0" w:color="000000"/>
+              <w:bottom w:val="single" w:sz="4" w:space="0" w:color="000000"/>
+            </w:tcBorders>
+            <w:shd w:val="clear" w:color="auto" w:fill="auto"/>
+          </w:tcPr>
+          <w:p>
+            <w:pPr>
+              <w:spacing w:after="0" w:line="100" w:lineRule="atLeast"/>
+              <w:rPr>
+                <w:lang w:val="en-US"/>
+              </w:rPr>
+            </w:pPr>
+          </w:p>
+        </w:tc>
+        <w:tc>
+          <w:tcPr>
+            <w:tcW w:w="11067" w:type="dxa"/>
             <w:tcBorders>
               <w:top w:val="single" w:sz="4" w:space="0" w:color="000000"/>
               <w:left w:val="single" w:sz="4" w:space="0" w:color="000000"/>
@@ -1153,17 +1261,19 @@
                 <w:lang w:val="en-US"/>
               </w:rPr>
             </w:pPr>
-            <w:r>
-              <w:rPr>
-                <w:lang w:val="en-US"/>
-              </w:rPr>
-              <w:t>Dependency Finder</w:t>
-            </w:r>
-          </w:p>
-        </w:tc>
-        <w:tc>
-          <w:tcPr>
-            <w:tcW w:w="6136" w:type="dxa"/>
+            <w:proofErr w:type="spellStart"/>
+            <w:r>
+              <w:rPr>
+                <w:lang w:val="en-US"/>
+              </w:rPr>
+              <w:t>CheckStyle</w:t>
+            </w:r>
+            <w:proofErr w:type="spellEnd"/>
+          </w:p>
+        </w:tc>
+        <w:tc>
+          <w:tcPr>
+            <w:tcW w:w="11067" w:type="dxa"/>
             <w:tcBorders>
               <w:top w:val="single" w:sz="4" w:space="0" w:color="000000"/>
               <w:left w:val="single" w:sz="4" w:space="0" w:color="000000"/>
@@ -1200,6 +1310,102 @@
                 <w:lang w:val="en-US"/>
               </w:rPr>
             </w:pPr>
+            <w:proofErr w:type="spellStart"/>
+            <w:r>
+              <w:rPr>
+                <w:lang w:val="en-US"/>
+              </w:rPr>
+              <w:t>JDepend</w:t>
+            </w:r>
+            <w:proofErr w:type="spellEnd"/>
+          </w:p>
+        </w:tc>
+        <w:tc>
+          <w:tcPr>
+            <w:tcW w:w="11067" w:type="dxa"/>
+            <w:tcBorders>
+              <w:top w:val="single" w:sz="4" w:space="0" w:color="000000"/>
+              <w:left w:val="single" w:sz="4" w:space="0" w:color="000000"/>
+              <w:bottom w:val="single" w:sz="4" w:space="0" w:color="000000"/>
+              <w:right w:val="single" w:sz="4" w:space="0" w:color="000000"/>
+            </w:tcBorders>
+            <w:shd w:val="clear" w:color="auto" w:fill="auto"/>
+          </w:tcPr>
+          <w:p>
+            <w:pPr>
+              <w:spacing w:after="0" w:line="100" w:lineRule="atLeast"/>
+              <w:rPr>
+                <w:lang w:val="en-US"/>
+              </w:rPr>
+            </w:pPr>
+          </w:p>
+        </w:tc>
+      </w:tr>
+      <w:tr>
+        <w:tc>
+          <w:tcPr>
+            <w:tcW w:w="3075" w:type="dxa"/>
+            <w:tcBorders>
+              <w:top w:val="single" w:sz="4" w:space="0" w:color="000000"/>
+              <w:left w:val="single" w:sz="4" w:space="0" w:color="000000"/>
+              <w:bottom w:val="single" w:sz="4" w:space="0" w:color="000000"/>
+            </w:tcBorders>
+            <w:shd w:val="clear" w:color="auto" w:fill="auto"/>
+          </w:tcPr>
+          <w:p>
+            <w:pPr>
+              <w:spacing w:after="0" w:line="100" w:lineRule="atLeast"/>
+              <w:rPr>
+                <w:lang w:val="en-US"/>
+              </w:rPr>
+            </w:pPr>
+            <w:r>
+              <w:rPr>
+                <w:lang w:val="en-US"/>
+              </w:rPr>
+              <w:t>Dependency Finder</w:t>
+            </w:r>
+          </w:p>
+        </w:tc>
+        <w:tc>
+          <w:tcPr>
+            <w:tcW w:w="11067" w:type="dxa"/>
+            <w:tcBorders>
+              <w:top w:val="single" w:sz="4" w:space="0" w:color="000000"/>
+              <w:left w:val="single" w:sz="4" w:space="0" w:color="000000"/>
+              <w:bottom w:val="single" w:sz="4" w:space="0" w:color="000000"/>
+              <w:right w:val="single" w:sz="4" w:space="0" w:color="000000"/>
+            </w:tcBorders>
+            <w:shd w:val="clear" w:color="auto" w:fill="auto"/>
+          </w:tcPr>
+          <w:p>
+            <w:pPr>
+              <w:spacing w:after="0" w:line="100" w:lineRule="atLeast"/>
+              <w:rPr>
+                <w:lang w:val="en-US"/>
+              </w:rPr>
+            </w:pPr>
+          </w:p>
+        </w:tc>
+      </w:tr>
+      <w:tr>
+        <w:tc>
+          <w:tcPr>
+            <w:tcW w:w="3075" w:type="dxa"/>
+            <w:tcBorders>
+              <w:top w:val="single" w:sz="4" w:space="0" w:color="000000"/>
+              <w:left w:val="single" w:sz="4" w:space="0" w:color="000000"/>
+              <w:bottom w:val="single" w:sz="4" w:space="0" w:color="000000"/>
+            </w:tcBorders>
+            <w:shd w:val="clear" w:color="auto" w:fill="auto"/>
+          </w:tcPr>
+          <w:p>
+            <w:pPr>
+              <w:spacing w:after="0" w:line="100" w:lineRule="atLeast"/>
+              <w:rPr>
+                <w:lang w:val="en-US"/>
+              </w:rPr>
+            </w:pPr>
             <w:r>
               <w:rPr>
                 <w:lang w:val="en-US"/>
@@ -1210,7 +1416,7 @@
         </w:tc>
         <w:tc>
           <w:tcPr>
-            <w:tcW w:w="6136" w:type="dxa"/>
+            <w:tcW w:w="11067" w:type="dxa"/>
             <w:tcBorders>
               <w:top w:val="single" w:sz="4" w:space="0" w:color="000000"/>
               <w:left w:val="single" w:sz="4" w:space="0" w:color="000000"/>
@@ -1238,8 +1444,8 @@
       </w:pPr>
     </w:p>
     <w:sectPr>
-      <w:pgSz w:w="11906" w:h="16838"/>
-      <w:pgMar w:top="1417" w:right="1417" w:bottom="1134" w:left="1417" w:header="720" w:footer="720" w:gutter="0"/>
+      <w:pgSz w:w="16838" w:h="11906" w:orient="landscape"/>
+      <w:pgMar w:top="1417" w:right="1417" w:bottom="1417" w:left="1134" w:header="720" w:footer="720" w:gutter="0"/>
       <w:cols w:space="720"/>
       <w:docGrid w:linePitch="360" w:charSpace="36864"/>
     </w:sectPr>
@@ -1400,6 +1606,7 @@
   <w:style w:type="paragraph" w:default="1" w:styleId="Standard">
     <w:name w:val="Normal"/>
     <w:qFormat/>
+    <w:rsid w:val="00131697"/>
     <w:pPr>
       <w:suppressAutoHyphens/>
       <w:spacing w:after="200" w:line="276" w:lineRule="auto"/>
@@ -1423,6 +1630,7 @@
     <w:uiPriority w:val="99"/>
     <w:semiHidden/>
     <w:unhideWhenUsed/>
+    <w:qFormat/>
     <w:tblPr>
       <w:tblInd w:w="0" w:type="dxa"/>
       <w:tblCellMar>
@@ -1439,13 +1647,15 @@
     <w:semiHidden/>
     <w:unhideWhenUsed/>
   </w:style>
-  <w:style w:type="character" w:customStyle="1" w:styleId="DefaultParagraphFont">
-    <w:name w:val="Default Paragraph Font"/>
+  <w:style w:type="character" w:customStyle="1" w:styleId="Absatz-Standardschriftart1">
+    <w:name w:val="Absatz-Standardschriftart1"/>
+    <w:rsid w:val="00131697"/>
   </w:style>
   <w:style w:type="paragraph" w:customStyle="1" w:styleId="berschrift">
     <w:name w:val="Überschrift"/>
     <w:basedOn w:val="Standard"/>
     <w:next w:val="Textkrper"/>
+    <w:rsid w:val="00131697"/>
     <w:pPr>
       <w:keepNext/>
       <w:spacing w:before="240" w:after="120"/>
@@ -1459,6 +1669,7 @@
   <w:style w:type="paragraph" w:styleId="Textkrper">
     <w:name w:val="Body Text"/>
     <w:basedOn w:val="Standard"/>
+    <w:rsid w:val="00131697"/>
     <w:pPr>
       <w:spacing w:after="120"/>
     </w:pPr>
@@ -1466,6 +1677,7 @@
   <w:style w:type="paragraph" w:styleId="Liste">
     <w:name w:val="List"/>
     <w:basedOn w:val="Textkrper"/>
+    <w:rsid w:val="00131697"/>
     <w:rPr>
       <w:rFonts w:cs="Mangal"/>
     </w:rPr>
@@ -1473,6 +1685,7 @@
   <w:style w:type="paragraph" w:customStyle="1" w:styleId="Beschriftung1">
     <w:name w:val="Beschriftung1"/>
     <w:basedOn w:val="Standard"/>
+    <w:rsid w:val="00131697"/>
     <w:pPr>
       <w:suppressLineNumbers/>
       <w:spacing w:before="120" w:after="120"/>
@@ -1488,6 +1701,7 @@
   <w:style w:type="paragraph" w:customStyle="1" w:styleId="Verzeichnis">
     <w:name w:val="Verzeichnis"/>
     <w:basedOn w:val="Standard"/>
+    <w:rsid w:val="00131697"/>
     <w:pPr>
       <w:suppressLineNumbers/>
     </w:pPr>
@@ -1498,6 +1712,7 @@
   <w:style w:type="paragraph" w:customStyle="1" w:styleId="TabellenInhalt">
     <w:name w:val="Tabellen Inhalt"/>
     <w:basedOn w:val="Standard"/>
+    <w:rsid w:val="00131697"/>
     <w:pPr>
       <w:suppressLineNumbers/>
     </w:pPr>
@@ -1505,6 +1720,7 @@
   <w:style w:type="paragraph" w:customStyle="1" w:styleId="Tabellenberschrift">
     <w:name w:val="Tabellen Überschrift"/>
     <w:basedOn w:val="TabellenInhalt"/>
+    <w:rsid w:val="00131697"/>
     <w:pPr>
       <w:jc w:val="center"/>
     </w:pPr>
@@ -1797,4 +2013,16 @@
   <a:objectDefaults/>
   <a:extraClrSchemeLst/>
 </a:theme>
+</file>
+
+<file path=customXml/item1.xml><?xml version="1.0" encoding="utf-8"?>
+<b:Sources xmlns:b="http://schemas.openxmlformats.org/officeDocument/2006/bibliography" xmlns="http://schemas.openxmlformats.org/officeDocument/2006/bibliography" SelectedStyle="\APA.XSL" StyleName="APA"/>
+</file>
+
+<file path=customXml/itemProps1.xml><?xml version="1.0" encoding="utf-8"?>
+<ds:datastoreItem xmlns:ds="http://schemas.openxmlformats.org/officeDocument/2006/customXml" ds:itemID="{0286A6DD-FD7A-4127-9C15-E4D913E99240}">
+  <ds:schemaRefs>
+    <ds:schemaRef ds:uri="http://schemas.openxmlformats.org/officeDocument/2006/bibliography"/>
+  </ds:schemaRefs>
+</ds:datastoreItem>
 </file>
</xml_diff>